<commit_message>
added ex 3.1 and 3.2
</commit_message>
<xml_diff>
--- a/Assignment 3/Assignment3.docx
+++ b/Assignment 3/Assignment3.docx
@@ -28,25 +28,309 @@
           <w:sz w:val="28"/>
           <w:szCs w:val="28"/>
         </w:rPr>
-        <w:t xml:space="preserve">Assignment </w:t>
-      </w:r>
+        <w:t>Assignment 3</w:t>
+      </w:r>
+    </w:p>
+    <w:p>
+      <w:pPr>
+        <w:pStyle w:val="Normal"/>
+        <w:rPr/>
+      </w:pPr>
+      <w:r>
+        <w:rPr/>
+      </w:r>
+    </w:p>
+    <w:p>
+      <w:pPr>
+        <w:pStyle w:val="Normal"/>
+        <w:rPr/>
+      </w:pPr>
       <w:r>
         <w:rPr>
           <w:b/>
           <w:bCs/>
-          <w:sz w:val="28"/>
-          <w:szCs w:val="28"/>
-        </w:rPr>
-        <w:t>3</w:t>
-      </w:r>
-    </w:p>
-    <w:p>
-      <w:pPr>
-        <w:pStyle w:val="Normal"/>
-        <w:rPr/>
-      </w:pPr>
-      <w:r>
-        <w:rPr/>
+        </w:rPr>
+        <w:t>Exercise 3.1</w:t>
+      </w:r>
+    </w:p>
+    <w:p>
+      <w:pPr>
+        <w:pStyle w:val="Normal"/>
+        <w:rPr>
+          <w:rFonts w:ascii="Courier New" w:hAnsi="Courier New" w:cs="Courier New"/>
+          <w:bCs/>
+        </w:rPr>
+      </w:pPr>
+      <w:r>
+        <w:rPr>
+          <w:rFonts w:cs="Courier New" w:ascii="Courier New" w:hAnsi="Courier New"/>
+          <w:bCs/>
+        </w:rPr>
+        <w:t>36.</w:t>
+      </w:r>
+    </w:p>
+    <w:p>
+      <w:pPr>
+        <w:pStyle w:val="Normal"/>
+        <w:rPr>
+          <w:rFonts w:ascii="Courier New" w:hAnsi="Courier New" w:cs="Courier New"/>
+          <w:bCs/>
+          <w:i/>
+          <w:i/>
+          <w:iCs/>
+        </w:rPr>
+      </w:pPr>
+      <w:r>
+        <w:rPr>
+          <w:rFonts w:cs="Courier New" w:ascii="Courier New" w:hAnsi="Courier New"/>
+          <w:bCs/>
+          <w:i/>
+          <w:iCs/>
+        </w:rPr>
+        <w:t>On</w:t>
+        <w:softHyphen/>
+        <w:t xml:space="preserve">time Rate </w:t>
+      </w:r>
+    </w:p>
+    <w:p>
+      <w:pPr>
+        <w:pStyle w:val="Normal"/>
+        <w:rPr>
+          <w:rFonts w:ascii="Courier New" w:hAnsi="Courier New" w:cs="Courier New"/>
+          <w:bCs/>
+          <w:i/>
+          <w:i/>
+          <w:iCs/>
+        </w:rPr>
+      </w:pPr>
+      <w:r>
+        <w:rPr>
+          <w:rFonts w:cs="Courier New" w:ascii="Courier New" w:hAnsi="Courier New"/>
+          <w:bCs/>
+          <w:i/>
+          <w:iCs/>
+        </w:rPr>
+        <w:t>You have been given the task of estimating the percentage of Southwest flights that arrive on time, which is no later than 15 minutes</w:t>
+      </w:r>
+    </w:p>
+    <w:p>
+      <w:pPr>
+        <w:pStyle w:val="Normal"/>
+        <w:rPr>
+          <w:rFonts w:ascii="Courier New" w:hAnsi="Courier New" w:cs="Courier New"/>
+          <w:bCs/>
+          <w:i/>
+          <w:i/>
+          <w:iCs/>
+        </w:rPr>
+      </w:pPr>
+      <w:r>
+        <w:rPr>
+          <w:rFonts w:cs="Courier New" w:ascii="Courier New" w:hAnsi="Courier New"/>
+          <w:bCs/>
+          <w:i/>
+          <w:iCs/>
+        </w:rPr>
+        <w:t>after the scheduled arrival time. How many flights must you survey in order to be 80% confident that your estimate is within three percentage points of</w:t>
+      </w:r>
+    </w:p>
+    <w:p>
+      <w:pPr>
+        <w:pStyle w:val="Normal"/>
+        <w:rPr>
+          <w:rFonts w:ascii="Courier New" w:hAnsi="Courier New" w:cs="Courier New"/>
+          <w:bCs/>
+          <w:i/>
+          <w:i/>
+          <w:iCs/>
+        </w:rPr>
+      </w:pPr>
+      <w:r>
+        <w:rPr>
+          <w:rFonts w:cs="Courier New" w:ascii="Courier New" w:hAnsi="Courier New"/>
+          <w:bCs/>
+          <w:i/>
+          <w:iCs/>
+        </w:rPr>
+        <w:t>the true population percentage?</w:t>
+      </w:r>
+    </w:p>
+    <w:p>
+      <w:pPr>
+        <w:pStyle w:val="Normal"/>
+        <w:rPr>
+          <w:rFonts w:ascii="Courier New" w:hAnsi="Courier New" w:cs="Courier New"/>
+          <w:bCs/>
+          <w:i/>
+          <w:i/>
+          <w:iCs/>
+        </w:rPr>
+      </w:pPr>
+      <w:r>
+        <w:rPr>
+          <w:rFonts w:cs="Courier New" w:ascii="Courier New" w:hAnsi="Courier New"/>
+          <w:bCs/>
+          <w:i/>
+          <w:iCs/>
+        </w:rPr>
+        <w:t>b. Assume that for a recent year, 84% of Southwest flights were on time (based on data from the Bureau of Transportation Statistics).</w:t>
+      </w:r>
+    </w:p>
+    <w:p>
+      <w:pPr>
+        <w:pStyle w:val="Normal"/>
+        <w:rPr>
+          <w:rFonts w:ascii="Courier New" w:hAnsi="Courier New" w:cs="Courier New"/>
+          <w:bCs/>
+          <w:i/>
+          <w:i/>
+          <w:iCs/>
+        </w:rPr>
+      </w:pPr>
+      <w:r>
+        <w:rPr>
+          <w:rFonts w:cs="Courier New" w:ascii="Courier New" w:hAnsi="Courier New"/>
+          <w:bCs/>
+          <w:i/>
+          <w:iCs/>
+        </w:rPr>
+      </w:r>
+    </w:p>
+    <w:p>
+      <w:pPr>
+        <w:pStyle w:val="Normal"/>
+        <w:rPr>
+          <w:rFonts w:ascii="Courier New" w:hAnsi="Courier New" w:cs="Courier New"/>
+          <w:bCs/>
+          <w:i/>
+          <w:i/>
+          <w:iCs/>
+        </w:rPr>
+      </w:pPr>
+      <w:r>
+        <w:rPr>
+          <w:rFonts w:cs="Courier New" w:ascii="Courier New" w:hAnsi="Courier New"/>
+          <w:bCs/>
+          <w:i/>
+          <w:iCs/>
+        </w:rPr>
+        <w:t>Exercise 36b from Section 6.2 (On-time rate), use a confidence level of 95% (in-</w:t>
+      </w:r>
+    </w:p>
+    <w:p>
+      <w:pPr>
+        <w:pStyle w:val="Normal"/>
+        <w:rPr>
+          <w:rFonts w:ascii="Courier New" w:hAnsi="Courier New" w:cs="Courier New"/>
+          <w:bCs/>
+          <w:i/>
+          <w:i/>
+          <w:iCs/>
+        </w:rPr>
+      </w:pPr>
+      <w:r>
+        <w:rPr>
+          <w:rFonts w:cs="Courier New" w:ascii="Courier New" w:hAnsi="Courier New"/>
+          <w:bCs/>
+          <w:i/>
+          <w:iCs/>
+        </w:rPr>
+        <w:t>stead of 80%).</w:t>
+      </w:r>
+    </w:p>
+    <w:p>
+      <w:pPr>
+        <w:pStyle w:val="Normal"/>
+        <w:rPr>
+          <w:rFonts w:ascii="Courier New" w:hAnsi="Courier New" w:cs="Courier New"/>
+          <w:bCs/>
+          <w:i/>
+          <w:i/>
+          <w:iCs/>
+        </w:rPr>
+      </w:pPr>
+      <w:r>
+        <w:rPr>
+          <w:rFonts w:cs="Courier New" w:ascii="Courier New" w:hAnsi="Courier New"/>
+          <w:bCs/>
+          <w:i/>
+          <w:iCs/>
+        </w:rPr>
+      </w:r>
+    </w:p>
+    <w:p>
+      <w:pPr>
+        <w:pStyle w:val="Normal"/>
+        <w:rPr>
+          <w:rFonts w:ascii="Courier New" w:hAnsi="Courier New" w:cs="Courier New"/>
+          <w:bCs/>
+          <w:i/>
+          <w:i/>
+          <w:iCs/>
+        </w:rPr>
+      </w:pPr>
+      <w:r>
+        <w:rPr>
+          <w:rFonts w:cs="Courier New" w:ascii="Courier New" w:hAnsi="Courier New"/>
+          <w:bCs/>
+          <w:i/>
+          <w:iCs/>
+        </w:rPr>
+      </w:r>
+    </w:p>
+    <w:p>
+      <w:pPr>
+        <w:pStyle w:val="Normal"/>
+        <w:rPr>
+          <w:rFonts w:ascii="Courier New" w:hAnsi="Courier New" w:cs="Courier New"/>
+          <w:bCs/>
+          <w:i/>
+          <w:i/>
+          <w:iCs/>
+        </w:rPr>
+      </w:pPr>
+      <w:r>
+        <w:rPr>
+          <w:rFonts w:cs="Courier New" w:ascii="Courier New" w:hAnsi="Courier New"/>
+          <w:bCs/>
+          <w:i/>
+          <w:iCs/>
+        </w:rPr>
+      </w:r>
+    </w:p>
+    <w:p>
+      <w:pPr>
+        <w:pStyle w:val="Normal"/>
+        <w:rPr>
+          <w:rFonts w:ascii="Courier New" w:hAnsi="Courier New" w:cs="Courier New"/>
+          <w:bCs/>
+          <w:i w:val="false"/>
+          <w:i w:val="false"/>
+          <w:iCs w:val="false"/>
+        </w:rPr>
+      </w:pPr>
+      <w:r>
+        <w:rPr>
+          <w:rFonts w:cs="Courier New" w:ascii="Courier New" w:hAnsi="Courier New"/>
+          <w:bCs/>
+          <w:i w:val="false"/>
+          <w:iCs w:val="false"/>
+        </w:rPr>
+      </w:r>
+    </w:p>
+    <w:p>
+      <w:pPr>
+        <w:pStyle w:val="Normal"/>
+        <w:rPr>
+          <w:rFonts w:ascii="Courier New" w:hAnsi="Courier New" w:cs="Courier New"/>
+          <w:bCs/>
+        </w:rPr>
+      </w:pPr>
+      <w:r>
+        <w:rPr>
+          <w:rFonts w:cs="Courier New" w:ascii="Courier New" w:hAnsi="Courier New"/>
+          <w:bCs/>
+        </w:rPr>
       </w:r>
     </w:p>
     <w:p>
@@ -59,102 +343,435 @@
           <w:b/>
           <w:bCs/>
         </w:rPr>
-        <w:t xml:space="preserve">Exercise </w:t>
-      </w:r>
+        <w:t>Exercise 3.2</w:t>
+      </w:r>
+    </w:p>
+    <w:p>
+      <w:pPr>
+        <w:pStyle w:val="Normal"/>
+        <w:rPr>
+          <w:rFonts w:ascii="Courier New" w:hAnsi="Courier New" w:cs="Courier New"/>
+          <w:bCs/>
+          <w:i/>
+          <w:i/>
+          <w:iCs/>
+        </w:rPr>
+      </w:pPr>
+      <w:r>
+        <w:rPr>
+          <w:rFonts w:cs="Courier New" w:ascii="Courier New" w:hAnsi="Courier New"/>
+          <w:bCs/>
+          <w:i/>
+          <w:iCs/>
+        </w:rPr>
+        <w:t>12. Brain Volumes of Twins Listed below are brain volumes ( cm 3 )  of twins listed in Data Set 6 of Appendix B. Construct a 99% confidence interval</w:t>
+      </w:r>
+    </w:p>
+    <w:p>
+      <w:pPr>
+        <w:pStyle w:val="Normal"/>
+        <w:rPr>
+          <w:rFonts w:ascii="Courier New" w:hAnsi="Courier New" w:cs="Courier New"/>
+          <w:bCs/>
+          <w:i/>
+          <w:i/>
+          <w:iCs/>
+        </w:rPr>
+      </w:pPr>
+      <w:r>
+        <w:rPr>
+          <w:rFonts w:cs="Courier New" w:ascii="Courier New" w:hAnsi="Courier New"/>
+          <w:bCs/>
+          <w:i/>
+          <w:iCs/>
+        </w:rPr>
+        <w:t>estimate of the mean of the differences between volumes for the first</w:t>
+        <w:softHyphen/>
+        <w:t xml:space="preserve">born and the second </w:t>
+        <w:softHyphen/>
+        <w:t>born twins. What does the confidence interval suggest?</w:t>
+      </w:r>
+    </w:p>
+    <w:p>
+      <w:pPr>
+        <w:pStyle w:val="Normal"/>
+        <w:rPr>
+          <w:rFonts w:ascii="Courier New" w:hAnsi="Courier New" w:cs="Courier New"/>
+          <w:bCs/>
+          <w:i/>
+          <w:i/>
+          <w:iCs/>
+        </w:rPr>
+      </w:pPr>
+      <w:r>
+        <w:rPr>
+          <w:rFonts w:cs="Courier New" w:ascii="Courier New" w:hAnsi="Courier New"/>
+          <w:bCs/>
+          <w:i/>
+          <w:iCs/>
+        </w:rPr>
+        <w:t>First Born</w:t>
+      </w:r>
+    </w:p>
+    <w:p>
+      <w:pPr>
+        <w:pStyle w:val="Normal"/>
+        <w:rPr>
+          <w:rFonts w:ascii="Courier New" w:hAnsi="Courier New" w:cs="Courier New"/>
+          <w:bCs/>
+          <w:i/>
+          <w:i/>
+          <w:iCs/>
+        </w:rPr>
+      </w:pPr>
+      <w:r>
+        <w:rPr>
+          <w:rFonts w:cs="Courier New" w:ascii="Courier New" w:hAnsi="Courier New"/>
+          <w:bCs/>
+          <w:i/>
+          <w:iCs/>
+        </w:rPr>
+        <w:t>1005 1035 1281 1051 1034 1079 1104 1439 1029 1160</w:t>
+      </w:r>
+    </w:p>
+    <w:p>
+      <w:pPr>
+        <w:pStyle w:val="Normal"/>
+        <w:rPr>
+          <w:rFonts w:ascii="Courier New" w:hAnsi="Courier New" w:cs="Courier New"/>
+          <w:bCs/>
+          <w:i/>
+          <w:i/>
+          <w:iCs/>
+        </w:rPr>
+      </w:pPr>
+      <w:r>
+        <w:rPr>
+          <w:rFonts w:cs="Courier New" w:ascii="Courier New" w:hAnsi="Courier New"/>
+          <w:bCs/>
+          <w:i/>
+          <w:iCs/>
+        </w:rPr>
+        <w:t>Second Born 963 1027 1272 1079 1070 1173 1067 1347 1100 1204</w:t>
+      </w:r>
+    </w:p>
+    <w:p>
+      <w:pPr>
+        <w:pStyle w:val="Normal"/>
+        <w:rPr>
+          <w:rFonts w:ascii="Courier New" w:hAnsi="Courier New" w:cs="Courier New"/>
+          <w:bCs/>
+          <w:i/>
+          <w:i/>
+          <w:iCs/>
+        </w:rPr>
+      </w:pPr>
+      <w:r>
+        <w:rPr>
+          <w:rFonts w:cs="Courier New" w:ascii="Courier New" w:hAnsi="Courier New"/>
+          <w:bCs/>
+          <w:i/>
+          <w:iCs/>
+        </w:rPr>
+      </w:r>
+    </w:p>
+    <w:p>
+      <w:pPr>
+        <w:pStyle w:val="Normal"/>
+        <w:rPr>
+          <w:rFonts w:ascii="Courier New" w:hAnsi="Courier New" w:cs="Courier New"/>
+          <w:bCs/>
+          <w:i/>
+          <w:i/>
+          <w:iCs/>
+        </w:rPr>
+      </w:pPr>
+      <w:r>
+        <w:rPr>
+          <w:rFonts w:cs="Courier New" w:ascii="Courier New" w:hAnsi="Courier New"/>
+          <w:bCs/>
+          <w:i/>
+          <w:iCs/>
+        </w:rPr>
+        <w:t xml:space="preserve">picture: </w:t>
+      </w:r>
+    </w:p>
+    <w:p>
+      <w:pPr>
+        <w:pStyle w:val="Normal"/>
+        <w:rPr>
+          <w:rFonts w:ascii="Courier New" w:hAnsi="Courier New" w:cs="Courier New"/>
+          <w:bCs/>
+          <w:i/>
+          <w:i/>
+          <w:iCs/>
+        </w:rPr>
+      </w:pPr>
+      <w:r>
+        <w:rPr>
+          <w:rFonts w:cs="Courier New" w:ascii="Courier New" w:hAnsi="Courier New"/>
+          <w:bCs/>
+          <w:i/>
+          <w:iCs/>
+        </w:rPr>
+        <w:drawing>
+          <wp:anchor behindDoc="0" distT="0" distB="0" distL="0" distR="0" simplePos="0" locked="0" layoutInCell="1" allowOverlap="1" relativeHeight="2">
+            <wp:simplePos x="0" y="0"/>
+            <wp:positionH relativeFrom="column">
+              <wp:align>center</wp:align>
+            </wp:positionH>
+            <wp:positionV relativeFrom="paragraph">
+              <wp:posOffset>635</wp:posOffset>
+            </wp:positionV>
+            <wp:extent cx="4200525" cy="409575"/>
+            <wp:effectExtent l="0" t="0" r="0" b="0"/>
+            <wp:wrapSquare wrapText="largest"/>
+            <wp:docPr id="1" name="Image1" descr=""/>
+            <wp:cNvGraphicFramePr>
+              <a:graphicFrameLocks xmlns:a="http://schemas.openxmlformats.org/drawingml/2006/main" noChangeAspect="1"/>
+            </wp:cNvGraphicFramePr>
+            <a:graphic xmlns:a="http://schemas.openxmlformats.org/drawingml/2006/main">
+              <a:graphicData uri="http://schemas.openxmlformats.org/drawingml/2006/picture">
+                <pic:pic xmlns:pic="http://schemas.openxmlformats.org/drawingml/2006/picture">
+                  <pic:nvPicPr>
+                    <pic:cNvPr id="1" name="Image1" descr=""/>
+                    <pic:cNvPicPr>
+                      <a:picLocks noChangeAspect="1" noChangeArrowheads="1"/>
+                    </pic:cNvPicPr>
+                  </pic:nvPicPr>
+                  <pic:blipFill>
+                    <a:blip r:embed="rId2"/>
+                    <a:stretch>
+                      <a:fillRect/>
+                    </a:stretch>
+                  </pic:blipFill>
+                  <pic:spPr bwMode="auto">
+                    <a:xfrm>
+                      <a:off x="0" y="0"/>
+                      <a:ext cx="4200525" cy="409575"/>
+                    </a:xfrm>
+                    <a:prstGeom prst="rect">
+                      <a:avLst/>
+                    </a:prstGeom>
+                  </pic:spPr>
+                </pic:pic>
+              </a:graphicData>
+            </a:graphic>
+          </wp:anchor>
+        </w:drawing>
+      </w:r>
+    </w:p>
+    <w:p>
+      <w:pPr>
+        <w:pStyle w:val="Normal"/>
+        <w:rPr>
+          <w:rFonts w:ascii="Courier New" w:hAnsi="Courier New" w:cs="Courier New"/>
+          <w:bCs/>
+          <w:i/>
+          <w:i/>
+          <w:iCs/>
+        </w:rPr>
+      </w:pPr>
+      <w:r>
+        <w:rPr>
+          <w:rFonts w:cs="Courier New" w:ascii="Courier New" w:hAnsi="Courier New"/>
+          <w:bCs/>
+          <w:i/>
+          <w:iCs/>
+        </w:rPr>
+      </w:r>
+    </w:p>
+    <w:p>
+      <w:pPr>
+        <w:pStyle w:val="Normal"/>
+        <w:rPr>
+          <w:rFonts w:ascii="Courier New" w:hAnsi="Courier New" w:cs="Courier New"/>
+          <w:bCs/>
+          <w:i/>
+          <w:i/>
+          <w:iCs/>
+        </w:rPr>
+      </w:pPr>
+      <w:r>
+        <w:rPr>
+          <w:rFonts w:cs="Courier New" w:ascii="Courier New" w:hAnsi="Courier New"/>
+          <w:bCs/>
+          <w:i/>
+          <w:iCs/>
+        </w:rPr>
+      </w:r>
+    </w:p>
+    <w:p>
+      <w:pPr>
+        <w:pStyle w:val="Normal"/>
+        <w:rPr>
+          <w:rFonts w:ascii="Courier New" w:hAnsi="Courier New" w:cs="Courier New"/>
+          <w:bCs/>
+          <w:i/>
+          <w:i/>
+          <w:iCs/>
+        </w:rPr>
+      </w:pPr>
+      <w:r>
+        <w:rPr>
+          <w:rFonts w:cs="Courier New" w:ascii="Courier New" w:hAnsi="Courier New"/>
+          <w:bCs/>
+          <w:i/>
+          <w:iCs/>
+        </w:rPr>
+        <w:t>Exercise 12 from Section 8.4 (Brain Volumes of Twins). Instead of constructing a</w:t>
+      </w:r>
+    </w:p>
+    <w:p>
+      <w:pPr>
+        <w:pStyle w:val="Normal"/>
+        <w:rPr>
+          <w:rFonts w:ascii="Courier New" w:hAnsi="Courier New" w:cs="Courier New"/>
+          <w:bCs/>
+          <w:i/>
+          <w:i/>
+          <w:iCs/>
+        </w:rPr>
+      </w:pPr>
+      <w:r>
+        <w:rPr>
+          <w:rFonts w:cs="Courier New" w:ascii="Courier New" w:hAnsi="Courier New"/>
+          <w:bCs/>
+          <w:i/>
+          <w:iCs/>
+        </w:rPr>
+        <w:t>confidence interval, use a significance level of α = 0.1 to test the claim that first- and second-born</w:t>
+      </w:r>
+    </w:p>
+    <w:p>
+      <w:pPr>
+        <w:pStyle w:val="Normal"/>
+        <w:rPr>
+          <w:rFonts w:ascii="Courier New" w:hAnsi="Courier New" w:cs="Courier New"/>
+          <w:bCs/>
+          <w:i/>
+          <w:i/>
+          <w:iCs/>
+        </w:rPr>
+      </w:pPr>
+      <w:r>
+        <w:rPr>
+          <w:rFonts w:cs="Courier New" w:ascii="Courier New" w:hAnsi="Courier New"/>
+          <w:bCs/>
+          <w:i/>
+          <w:iCs/>
+        </w:rPr>
+        <w:t>twins have the same mean brain volume (in cm 3 ). Some characteristics of the data that you may</w:t>
+      </w:r>
+    </w:p>
+    <w:p>
+      <w:pPr>
+        <w:pStyle w:val="Normal"/>
+        <w:rPr>
+          <w:rFonts w:ascii="Courier New" w:hAnsi="Courier New" w:cs="Courier New"/>
+          <w:bCs/>
+          <w:i/>
+          <w:i/>
+          <w:iCs/>
+        </w:rPr>
+      </w:pPr>
+      <w:r>
+        <w:rPr>
+          <w:rFonts w:cs="Courier New" w:ascii="Courier New" w:hAnsi="Courier New"/>
+          <w:bCs/>
+          <w:i/>
+          <w:iCs/>
+        </w:rPr>
+        <w:t>or may not use are: x̄ 1 = 1121.7, x̄ 2 = 1130.2, s 1 = 138.274, s 2 = 117.448, s d = 56.679.</w:t>
+      </w:r>
+    </w:p>
+    <w:p>
+      <w:pPr>
+        <w:pStyle w:val="Normal"/>
+        <w:rPr>
+          <w:rFonts w:ascii="Courier New" w:hAnsi="Courier New" w:cs="Courier New"/>
+          <w:bCs/>
+          <w:i/>
+          <w:i/>
+          <w:iCs/>
+        </w:rPr>
+      </w:pPr>
+      <w:r>
+        <w:rPr>
+          <w:rFonts w:cs="Courier New" w:ascii="Courier New" w:hAnsi="Courier New"/>
+          <w:bCs/>
+          <w:i/>
+          <w:iCs/>
+        </w:rPr>
+        <w:t>(Follow the detailed instructions about testing presented above).</w:t>
+      </w:r>
+    </w:p>
+    <w:p>
+      <w:pPr>
+        <w:pStyle w:val="Normal"/>
+        <w:rPr>
+          <w:rFonts w:ascii="Courier New" w:hAnsi="Courier New" w:cs="Courier New"/>
+          <w:bCs/>
+          <w:i/>
+          <w:i/>
+          <w:iCs/>
+        </w:rPr>
+      </w:pPr>
+      <w:r>
+        <w:rPr>
+          <w:rFonts w:cs="Courier New" w:ascii="Courier New" w:hAnsi="Courier New"/>
+          <w:bCs/>
+          <w:i/>
+          <w:iCs/>
+        </w:rPr>
+      </w:r>
+    </w:p>
+    <w:p>
+      <w:pPr>
+        <w:pStyle w:val="Normal"/>
+        <w:rPr>
+          <w:rFonts w:ascii="Courier New" w:hAnsi="Courier New" w:cs="Courier New"/>
+          <w:bCs/>
+          <w:i/>
+          <w:i/>
+          <w:iCs/>
+        </w:rPr>
+      </w:pPr>
+      <w:r>
+        <w:rPr>
+          <w:rFonts w:cs="Courier New" w:ascii="Courier New" w:hAnsi="Courier New"/>
+          <w:bCs/>
+          <w:i/>
+          <w:iCs/>
+        </w:rPr>
+      </w:r>
+    </w:p>
+    <w:p>
+      <w:pPr>
+        <w:pStyle w:val="Normal"/>
+        <w:rPr>
+          <w:rFonts w:ascii="Courier New" w:hAnsi="Courier New" w:cs="Courier New"/>
+          <w:bCs/>
+        </w:rPr>
+      </w:pPr>
+      <w:r>
+        <w:rPr>
+          <w:rFonts w:cs="Courier New" w:ascii="Courier New" w:hAnsi="Courier New"/>
+          <w:bCs/>
+        </w:rPr>
+      </w:r>
+    </w:p>
+    <w:p>
+      <w:pPr>
+        <w:pStyle w:val="Normal"/>
+        <w:rPr/>
+      </w:pPr>
       <w:r>
         <w:rPr>
           <w:b/>
           <w:bCs/>
         </w:rPr>
-        <w:t>3.1</w:t>
-      </w:r>
-    </w:p>
-    <w:p>
-      <w:pPr>
-        <w:pStyle w:val="Normal"/>
-        <w:rPr>
-          <w:rFonts w:ascii="Courier New" w:hAnsi="Courier New" w:cs="Courier New"/>
-          <w:bCs/>
-        </w:rPr>
-      </w:pPr>
-      <w:r>
-        <w:rPr/>
-      </w:r>
-    </w:p>
-    <w:p>
-      <w:pPr>
-        <w:pStyle w:val="Normal"/>
-        <w:rPr>
-          <w:rFonts w:ascii="Courier New" w:hAnsi="Courier New" w:cs="Courier New"/>
-          <w:bCs/>
-        </w:rPr>
-      </w:pPr>
-      <w:r>
-        <w:rPr/>
-      </w:r>
-    </w:p>
-    <w:p>
-      <w:pPr>
-        <w:pStyle w:val="Normal"/>
-        <w:rPr/>
-      </w:pPr>
-      <w:r>
-        <w:rPr>
-          <w:b/>
-          <w:bCs/>
-        </w:rPr>
-        <w:t xml:space="preserve">Exercise </w:t>
-      </w:r>
-      <w:r>
-        <w:rPr>
-          <w:b/>
-          <w:bCs/>
-        </w:rPr>
-        <w:t>3.2</w:t>
-      </w:r>
-    </w:p>
-    <w:p>
-      <w:pPr>
-        <w:pStyle w:val="Normal"/>
-        <w:rPr>
-          <w:rFonts w:ascii="Courier New" w:hAnsi="Courier New" w:cs="Courier New"/>
-          <w:bCs/>
-        </w:rPr>
-      </w:pPr>
-      <w:r>
-        <w:rPr/>
-      </w:r>
-    </w:p>
-    <w:p>
-      <w:pPr>
-        <w:pStyle w:val="Normal"/>
-        <w:rPr>
-          <w:rFonts w:ascii="Courier New" w:hAnsi="Courier New" w:cs="Courier New"/>
-          <w:bCs/>
-        </w:rPr>
-      </w:pPr>
-      <w:r>
-        <w:rPr/>
-      </w:r>
-    </w:p>
-    <w:p>
-      <w:pPr>
-        <w:pStyle w:val="Normal"/>
-        <w:rPr/>
-      </w:pPr>
-      <w:r>
-        <w:rPr>
-          <w:b/>
-          <w:bCs/>
-        </w:rPr>
-        <w:t xml:space="preserve">Exercise </w:t>
-      </w:r>
-      <w:r>
-        <w:rPr>
-          <w:b/>
-          <w:bCs/>
-        </w:rPr>
-        <w:t>3.3</w:t>
+        <w:t>Exercise 3.3</w:t>
       </w:r>
     </w:p>
     <w:p>
@@ -220,27 +837,24 @@
         </w:rPr>
       </w:pPr>
       <w:r>
-        <w:rPr/>
-      </w:r>
-    </w:p>
-    <w:p>
-      <w:pPr>
-        <w:pStyle w:val="Normal"/>
-        <w:rPr/>
-      </w:pPr>
-      <w:r>
-        <w:rPr>
+        <w:rPr>
+          <w:rFonts w:cs="Courier New" w:ascii="Courier New" w:hAnsi="Courier New"/>
           <w:b/>
           <w:bCs/>
         </w:rPr>
-        <w:t xml:space="preserve">Exercise </w:t>
-      </w:r>
+      </w:r>
+    </w:p>
+    <w:p>
+      <w:pPr>
+        <w:pStyle w:val="Normal"/>
+        <w:rPr/>
+      </w:pPr>
       <w:r>
         <w:rPr>
           <w:b/>
           <w:bCs/>
         </w:rPr>
-        <w:t>3.4</w:t>
+        <w:t>Exercise 3.4</w:t>
       </w:r>
     </w:p>
     <w:p>
@@ -278,7 +892,10 @@
         </w:rPr>
       </w:pPr>
       <w:r>
-        <w:rPr/>
+        <w:rPr>
+          <w:rFonts w:cs="Courier New" w:ascii="Courier New" w:hAnsi="Courier New"/>
+          <w:bCs/>
+        </w:rPr>
       </w:r>
     </w:p>
     <w:p>
@@ -292,34 +909,24 @@
         </w:rPr>
       </w:pPr>
       <w:r>
-        <w:rPr/>
-      </w:r>
-    </w:p>
-    <w:p>
-      <w:pPr>
-        <w:pStyle w:val="Normal"/>
-        <w:rPr/>
-      </w:pPr>
-      <w:r>
-        <w:rPr>
+        <w:rPr>
+          <w:rFonts w:cs="Courier New" w:ascii="Courier New" w:hAnsi="Courier New"/>
           <w:b/>
           <w:bCs/>
         </w:rPr>
-        <w:t xml:space="preserve">Exercise </w:t>
-      </w:r>
+      </w:r>
+    </w:p>
+    <w:p>
+      <w:pPr>
+        <w:pStyle w:val="Normal"/>
+        <w:rPr/>
+      </w:pPr>
       <w:r>
         <w:rPr>
           <w:b/>
           <w:bCs/>
         </w:rPr>
-        <w:t>3.</w:t>
-      </w:r>
-      <w:r>
-        <w:rPr>
-          <w:b/>
-          <w:bCs/>
-        </w:rPr>
-        <w:t>5</w:t>
+        <w:t>Exercise 3.5</w:t>
       </w:r>
     </w:p>
     <w:p>
@@ -396,7 +1003,10 @@
         </w:rPr>
       </w:pPr>
       <w:r>
-        <w:rPr/>
+        <w:rPr>
+          <w:rFonts w:cs="Courier New" w:ascii="Courier New" w:hAnsi="Courier New"/>
+          <w:bCs/>
+        </w:rPr>
       </w:r>
       <w:r>
         <w:br w:type="page"/>
@@ -405,10 +1015,7 @@
     <w:p>
       <w:pPr>
         <w:pStyle w:val="Normal"/>
-        <w:rPr>
-          <w:rFonts w:ascii="Courier New" w:hAnsi="Courier New" w:cs="Courier New"/>
-          <w:bCs/>
-        </w:rPr>
+        <w:rPr/>
       </w:pPr>
       <w:r>
         <w:rPr/>

</xml_diff>